<commit_message>
Resumen de la planificación del desarrollo del proyecto
</commit_message>
<xml_diff>
--- a/Development team documents/Planificación del Desarrollo.docx
+++ b/Development team documents/Planificación del Desarrollo.docx
@@ -19,6 +19,414 @@
           <w:sz w:val="36"/>
           <w:szCs w:val="36"/>
         </w:rPr>
+        <w:t xml:space="preserve">Resumen de la Planificación </w:t>
+      </w:r>
+      <w:r>
+        <w:rPr>
+          <w:b/>
+          <w:bCs/>
+          <w:sz w:val="36"/>
+          <w:szCs w:val="36"/>
+        </w:rPr>
+        <w:br/>
+        <w:t>del desarrollo del Proyecto</w:t>
+      </w:r>
+    </w:p>
+    <w:p>
+      <w:pPr>
+        <w:rPr>
+          <w:b/>
+          <w:bCs/>
+        </w:rPr>
+      </w:pPr>
+    </w:p>
+    <w:p>
+      <w:pPr>
+        <w:rPr>
+          <w:b/>
+          <w:bCs/>
+        </w:rPr>
+      </w:pPr>
+      <w:r>
+        <w:rPr>
+          <w:b/>
+          <w:bCs/>
+        </w:rPr>
+        <w:t xml:space="preserve">Metodología </w:t>
+      </w:r>
+      <w:r>
+        <w:rPr>
+          <w:b/>
+          <w:bCs/>
+        </w:rPr>
+        <w:t xml:space="preserve">ágil </w:t>
+      </w:r>
+      <w:r>
+        <w:rPr>
+          <w:b/>
+          <w:bCs/>
+        </w:rPr>
+        <w:t>de desarrollo</w:t>
+      </w:r>
+    </w:p>
+    <w:p>
+      <w:r>
+        <w:t xml:space="preserve">Vamos a llevar a cabo el desarrollo del videojuego con una variante </w:t>
+      </w:r>
+      <w:r>
+        <w:t>personalizada de lo que puede ser una metodología ágil.</w:t>
+      </w:r>
+      <w:r>
+        <w:br/>
+        <w:t xml:space="preserve">En la que vamos a tener en todos los inicios de semana una reunión, en la que los miembros del grupos pongan en común todos los avances realizados en la semana. </w:t>
+      </w:r>
+    </w:p>
+    <w:p>
+      <w:pPr>
+        <w:rPr>
+          <w:b/>
+          <w:bCs/>
+        </w:rPr>
+      </w:pPr>
+      <w:r>
+        <w:rPr>
+          <w:b/>
+          <w:bCs/>
+        </w:rPr>
+        <w:t>Fases de desarrollo</w:t>
+      </w:r>
+    </w:p>
+    <w:p>
+      <w:r>
+        <w:t xml:space="preserve">Vamos a definir tantas fases como semanas dure el desarrollo del videojuego. </w:t>
+      </w:r>
+      <w:r>
+        <w:br/>
+        <w:t xml:space="preserve">Y en cada una de ellas </w:t>
+      </w:r>
+      <w:r>
+        <w:t>habrá una serie de actividades a realizar por parte de los integrantes del equipo. Siendo publicadas las mismas antes de empezar la semana (domingo/lunes).</w:t>
+      </w:r>
+    </w:p>
+    <w:p>
+      <w:pPr>
+        <w:rPr>
+          <w:b/>
+          <w:bCs/>
+        </w:rPr>
+      </w:pPr>
+      <w:r>
+        <w:rPr>
+          <w:b/>
+          <w:bCs/>
+        </w:rPr>
+        <w:t>Desarrollo iterativo</w:t>
+      </w:r>
+    </w:p>
+    <w:p>
+      <w:pPr>
+        <w:rPr>
+          <w:b/>
+          <w:bCs/>
+        </w:rPr>
+      </w:pPr>
+      <w:r>
+        <w:t xml:space="preserve">En función de como se vayan desarrollando esas actividades, el jefe del proyecto, planificará las actividades de la siguiente fase, para ajustar la carga de trabajo </w:t>
+      </w:r>
+      <w:r>
+        <w:t>y ajustarnos a lo desarrollado en cada momento</w:t>
+      </w:r>
+      <w:r>
+        <w:t>, lo que disminuye la complejidad y aumentas las probabilidades de conseguir un videojuego completo y consistente… y no fallar en el intento.</w:t>
+      </w:r>
+    </w:p>
+    <w:p>
+      <w:r>
+        <w:t>Es decir, durante el transcurso de una fase, los miembros del equipo irá</w:t>
+      </w:r>
+      <w:r>
+        <w:t>n</w:t>
+      </w:r>
+      <w:r>
+        <w:t xml:space="preserve"> implementando sus tareas, apoyándose en el resto del equipo y en el jefe de proyecto. Y el jefe del proyecto irá revisando el trabajo realizado, con el objetivo de (1) ayudar y corregir lo desarrollado y (2) ver la complejidad de lo desarrollado, los problemas y si se termina a tiempo, para poder planificar las tareas de la siguiente fase.</w:t>
+      </w:r>
+    </w:p>
+    <w:p>
+      <w:pPr>
+        <w:rPr>
+          <w:b/>
+          <w:bCs/>
+        </w:rPr>
+      </w:pPr>
+      <w:r>
+        <w:rPr>
+          <w:b/>
+          <w:bCs/>
+        </w:rPr>
+        <w:t>Fechas clave</w:t>
+      </w:r>
+    </w:p>
+    <w:p>
+      <w:pPr>
+        <w:pStyle w:val="Prrafodelista"/>
+        <w:numPr>
+          <w:ilvl w:val="0"/>
+          <w:numId w:val="5"/>
+        </w:numPr>
+      </w:pPr>
+      <w:r>
+        <w:t>21/04/2022</w:t>
+      </w:r>
+      <w:r>
+        <w:tab/>
+        <w:t xml:space="preserve">Presentación del diseño del videojuego </w:t>
+      </w:r>
+    </w:p>
+    <w:p>
+      <w:pPr>
+        <w:pStyle w:val="Prrafodelista"/>
+        <w:numPr>
+          <w:ilvl w:val="0"/>
+          <w:numId w:val="5"/>
+        </w:numPr>
+      </w:pPr>
+      <w:r>
+        <w:t>19/05/2022</w:t>
+      </w:r>
+      <w:r>
+        <w:tab/>
+        <w:t>Presentación de primera versión del videojuego</w:t>
+      </w:r>
+    </w:p>
+    <w:p>
+      <w:pPr>
+        <w:pStyle w:val="Prrafodelista"/>
+        <w:numPr>
+          <w:ilvl w:val="0"/>
+          <w:numId w:val="5"/>
+        </w:numPr>
+      </w:pPr>
+      <w:r>
+        <w:t>03/06/2022</w:t>
+      </w:r>
+      <w:r>
+        <w:tab/>
+        <w:t>Publicación del videojuego completo</w:t>
+      </w:r>
+      <w:r>
+        <w:br/>
+      </w:r>
+    </w:p>
+    <w:p>
+      <w:pPr>
+        <w:rPr>
+          <w:b/>
+          <w:bCs/>
+        </w:rPr>
+      </w:pPr>
+      <w:r>
+        <w:rPr>
+          <w:b/>
+          <w:bCs/>
+          <w:noProof/>
+        </w:rPr>
+        <w:drawing>
+          <wp:anchor distT="0" distB="0" distL="114300" distR="114300" simplePos="0" relativeHeight="251658240" behindDoc="0" locked="0" layoutInCell="1" allowOverlap="1" wp14:anchorId="79B9C359" wp14:editId="51D5495A">
+            <wp:simplePos x="0" y="0"/>
+            <wp:positionH relativeFrom="margin">
+              <wp:posOffset>2907030</wp:posOffset>
+            </wp:positionH>
+            <wp:positionV relativeFrom="paragraph">
+              <wp:posOffset>185420</wp:posOffset>
+            </wp:positionV>
+            <wp:extent cx="2600960" cy="2045335"/>
+            <wp:effectExtent l="0" t="0" r="8890" b="0"/>
+            <wp:wrapSquare wrapText="bothSides"/>
+            <wp:docPr id="3" name="Gráfico 3"/>
+            <wp:cNvGraphicFramePr/>
+            <a:graphic xmlns:a="http://schemas.openxmlformats.org/drawingml/2006/main">
+              <a:graphicData uri="http://schemas.openxmlformats.org/drawingml/2006/chart">
+                <c:chart xmlns:c="http://schemas.openxmlformats.org/drawingml/2006/chart" xmlns:r="http://schemas.openxmlformats.org/officeDocument/2006/relationships" r:id="rId5"/>
+              </a:graphicData>
+            </a:graphic>
+            <wp14:sizeRelH relativeFrom="margin">
+              <wp14:pctWidth>0</wp14:pctWidth>
+            </wp14:sizeRelH>
+            <wp14:sizeRelV relativeFrom="margin">
+              <wp14:pctHeight>0</wp14:pctHeight>
+            </wp14:sizeRelV>
+          </wp:anchor>
+        </w:drawing>
+      </w:r>
+      <w:r>
+        <w:rPr>
+          <w:b/>
+          <w:bCs/>
+        </w:rPr>
+        <w:t>Herramientas utilizadas</w:t>
+      </w:r>
+      <w:r>
+        <w:rPr>
+          <w:b/>
+          <w:bCs/>
+        </w:rPr>
+        <w:tab/>
+      </w:r>
+      <w:r>
+        <w:rPr>
+          <w:b/>
+          <w:bCs/>
+        </w:rPr>
+        <w:tab/>
+      </w:r>
+      <w:r>
+        <w:rPr>
+          <w:b/>
+          <w:bCs/>
+        </w:rPr>
+        <w:tab/>
+      </w:r>
+      <w:r>
+        <w:rPr>
+          <w:b/>
+          <w:bCs/>
+        </w:rPr>
+        <w:tab/>
+        <w:t>Fases del desarrollo</w:t>
+      </w:r>
+    </w:p>
+    <w:p>
+      <w:proofErr w:type="spellStart"/>
+      <w:r>
+        <w:t>Discord</w:t>
+      </w:r>
+      <w:proofErr w:type="spellEnd"/>
+    </w:p>
+    <w:p>
+      <w:pPr>
+        <w:pStyle w:val="Prrafodelista"/>
+        <w:numPr>
+          <w:ilvl w:val="0"/>
+          <w:numId w:val="3"/>
+        </w:numPr>
+      </w:pPr>
+      <w:r>
+        <w:t>Reuniones</w:t>
+      </w:r>
+    </w:p>
+    <w:p>
+      <w:pPr>
+        <w:pStyle w:val="Prrafodelista"/>
+        <w:numPr>
+          <w:ilvl w:val="0"/>
+          <w:numId w:val="3"/>
+        </w:numPr>
+      </w:pPr>
+      <w:r>
+        <w:t>Salas de trabajo</w:t>
+      </w:r>
+    </w:p>
+    <w:p>
+      <w:pPr>
+        <w:pStyle w:val="Prrafodelista"/>
+        <w:numPr>
+          <w:ilvl w:val="0"/>
+          <w:numId w:val="3"/>
+        </w:numPr>
+      </w:pPr>
+      <w:r>
+        <w:t>Mensajería</w:t>
+      </w:r>
+    </w:p>
+    <w:p>
+      <w:r>
+        <w:t>GitHub</w:t>
+      </w:r>
+    </w:p>
+    <w:p>
+      <w:pPr>
+        <w:pStyle w:val="Prrafodelista"/>
+        <w:numPr>
+          <w:ilvl w:val="0"/>
+          <w:numId w:val="4"/>
+        </w:numPr>
+      </w:pPr>
+      <w:r>
+        <w:t>Sistema de control de versiones</w:t>
+      </w:r>
+    </w:p>
+    <w:p>
+      <w:pPr>
+        <w:pStyle w:val="Prrafodelista"/>
+        <w:numPr>
+          <w:ilvl w:val="0"/>
+          <w:numId w:val="4"/>
+        </w:numPr>
+      </w:pPr>
+      <w:r>
+        <w:t>Fases y actividades</w:t>
+      </w:r>
+    </w:p>
+    <w:p>
+      <w:pPr>
+        <w:pStyle w:val="Prrafodelista"/>
+        <w:numPr>
+          <w:ilvl w:val="0"/>
+          <w:numId w:val="4"/>
+        </w:numPr>
+      </w:pPr>
+      <w:r>
+        <w:t>Tablero de actividades</w:t>
+      </w:r>
+    </w:p>
+    <w:p/>
+    <w:p>
+      <w:pPr>
+        <w:rPr>
+          <w:b/>
+          <w:bCs/>
+          <w:sz w:val="36"/>
+          <w:szCs w:val="36"/>
+        </w:rPr>
+      </w:pPr>
+      <w:r>
+        <w:rPr>
+          <w:b/>
+          <w:bCs/>
+          <w:sz w:val="36"/>
+          <w:szCs w:val="36"/>
+        </w:rPr>
+        <w:br w:type="page"/>
+      </w:r>
+      <w:r>
+        <w:rPr>
+          <w:b/>
+          <w:bCs/>
+          <w:sz w:val="36"/>
+          <w:szCs w:val="36"/>
+        </w:rPr>
+        <w:lastRenderedPageBreak/>
+        <w:br w:type="page"/>
+      </w:r>
+    </w:p>
+    <w:p>
+      <w:pPr>
+        <w:jc w:val="center"/>
+        <w:rPr>
+          <w:b/>
+          <w:bCs/>
+          <w:sz w:val="36"/>
+          <w:szCs w:val="36"/>
+        </w:rPr>
+      </w:pPr>
+      <w:r>
+        <w:rPr>
+          <w:b/>
+          <w:bCs/>
+          <w:sz w:val="36"/>
+          <w:szCs w:val="36"/>
+        </w:rPr>
+        <w:lastRenderedPageBreak/>
         <w:t>Fase 1</w:t>
       </w:r>
     </w:p>
@@ -950,7 +1358,21 @@
           <w:b/>
           <w:bCs/>
         </w:rPr>
-        <w:t>Coordinar Programadores fase 2// Nico</w:t>
+        <w:t>Coordinar Programadores fase 2</w:t>
+      </w:r>
+      <w:r>
+        <w:rPr>
+          <w:b/>
+          <w:bCs/>
+        </w:rPr>
+        <w:t xml:space="preserve"> </w:t>
+      </w:r>
+      <w:r>
+        <w:rPr>
+          <w:b/>
+          <w:bCs/>
+        </w:rPr>
+        <w:t>// Nico</w:t>
       </w:r>
     </w:p>
     <w:p>
@@ -1103,6 +1525,457 @@
 <file path=word/numbering.xml><?xml version="1.0" encoding="utf-8"?>
 <w:numbering xmlns:wpc="http://schemas.microsoft.com/office/word/2010/wordprocessingCanvas" xmlns:cx="http://schemas.microsoft.com/office/drawing/2014/chartex" xmlns:cx1="http://schemas.microsoft.com/office/drawing/2015/9/8/chartex" xmlns:cx2="http://schemas.microsoft.com/office/drawing/2015/10/21/chartex" xmlns:cx3="http://schemas.microsoft.com/office/drawing/2016/5/9/chartex" xmlns:cx4="http://schemas.microsoft.com/office/drawing/2016/5/10/chartex" xmlns:cx5="http://schemas.microsoft.com/office/drawing/2016/5/11/chartex" xmlns:cx6="http://schemas.microsoft.com/office/drawing/2016/5/12/chartex" xmlns:cx7="http://schemas.microsoft.com/office/drawing/2016/5/13/chartex" xmlns:cx8="http://schemas.microsoft.com/office/drawing/2016/5/14/chartex" xmlns:mc="http://schemas.openxmlformats.org/markup-compatibility/2006" xmlns:aink="http://schemas.microsoft.com/office/drawing/2016/ink" xmlns:am3d="http://schemas.microsoft.com/office/drawing/2017/model3d" xmlns:o="urn:schemas-microsoft-com:office:office" xmlns:r="http://schemas.openxmlformats.org/officeDocument/2006/relationships" xmlns:m="http://schemas.openxmlformats.org/officeDocument/2006/math" xmlns:v="urn:schemas-microsoft-com:vml" xmlns:wp14="http://schemas.microsoft.com/office/word/2010/wordprocessingDrawing" xmlns:wp="http://schemas.openxmlformats.org/drawingml/2006/wordprocessingDrawing" xmlns:w10="urn:schemas-microsoft-com:office:word" xmlns:w="http://schemas.openxmlformats.org/wordprocessingml/2006/main" xmlns:w14="http://schemas.microsoft.com/office/word/2010/wordml" xmlns:w15="http://schemas.microsoft.com/office/word/2012/wordml" xmlns:w16cex="http://schemas.microsoft.com/office/word/2018/wordml/cex" xmlns:w16cid="http://schemas.microsoft.com/office/word/2016/wordml/cid" xmlns:w16="http://schemas.microsoft.com/office/word/2018/wordml" xmlns:w16sdtdh="http://schemas.microsoft.com/office/word/2020/wordml/sdtdatahash" xmlns:w16se="http://schemas.microsoft.com/office/word/2015/wordml/symex" xmlns:wpg="http://schemas.microsoft.com/office/word/2010/wordprocessingGroup" xmlns:wpi="http://schemas.microsoft.com/office/word/2010/wordprocessingInk" xmlns:wne="http://schemas.microsoft.com/office/word/2006/wordml" xmlns:wps="http://schemas.microsoft.com/office/word/2010/wordprocessingShape" mc:Ignorable="w14 w15 w16se w16cid w16 w16cex w16sdtdh wp14">
   <w:abstractNum w:abstractNumId="0" w15:restartNumberingAfterBreak="0">
+    <w:nsid w:val="10F253B6"/>
+    <w:multiLevelType w:val="hybridMultilevel"/>
+    <w:tmpl w:val="76726CDC"/>
+    <w:lvl w:ilvl="0" w:tplc="0C0A0001">
+      <w:start w:val="1"/>
+      <w:numFmt w:val="bullet"/>
+      <w:lvlText w:val=""/>
+      <w:lvlJc w:val="left"/>
+      <w:pPr>
+        <w:ind w:left="720" w:hanging="360"/>
+      </w:pPr>
+      <w:rPr>
+        <w:rFonts w:ascii="Symbol" w:hAnsi="Symbol" w:hint="default"/>
+      </w:rPr>
+    </w:lvl>
+    <w:lvl w:ilvl="1" w:tplc="0C0A0003" w:tentative="1">
+      <w:start w:val="1"/>
+      <w:numFmt w:val="bullet"/>
+      <w:lvlText w:val="o"/>
+      <w:lvlJc w:val="left"/>
+      <w:pPr>
+        <w:ind w:left="1440" w:hanging="360"/>
+      </w:pPr>
+      <w:rPr>
+        <w:rFonts w:ascii="Courier New" w:hAnsi="Courier New" w:cs="Courier New" w:hint="default"/>
+      </w:rPr>
+    </w:lvl>
+    <w:lvl w:ilvl="2" w:tplc="0C0A0005" w:tentative="1">
+      <w:start w:val="1"/>
+      <w:numFmt w:val="bullet"/>
+      <w:lvlText w:val=""/>
+      <w:lvlJc w:val="left"/>
+      <w:pPr>
+        <w:ind w:left="2160" w:hanging="360"/>
+      </w:pPr>
+      <w:rPr>
+        <w:rFonts w:ascii="Wingdings" w:hAnsi="Wingdings" w:hint="default"/>
+      </w:rPr>
+    </w:lvl>
+    <w:lvl w:ilvl="3" w:tplc="0C0A0001" w:tentative="1">
+      <w:start w:val="1"/>
+      <w:numFmt w:val="bullet"/>
+      <w:lvlText w:val=""/>
+      <w:lvlJc w:val="left"/>
+      <w:pPr>
+        <w:ind w:left="2880" w:hanging="360"/>
+      </w:pPr>
+      <w:rPr>
+        <w:rFonts w:ascii="Symbol" w:hAnsi="Symbol" w:hint="default"/>
+      </w:rPr>
+    </w:lvl>
+    <w:lvl w:ilvl="4" w:tplc="0C0A0003" w:tentative="1">
+      <w:start w:val="1"/>
+      <w:numFmt w:val="bullet"/>
+      <w:lvlText w:val="o"/>
+      <w:lvlJc w:val="left"/>
+      <w:pPr>
+        <w:ind w:left="3600" w:hanging="360"/>
+      </w:pPr>
+      <w:rPr>
+        <w:rFonts w:ascii="Courier New" w:hAnsi="Courier New" w:cs="Courier New" w:hint="default"/>
+      </w:rPr>
+    </w:lvl>
+    <w:lvl w:ilvl="5" w:tplc="0C0A0005" w:tentative="1">
+      <w:start w:val="1"/>
+      <w:numFmt w:val="bullet"/>
+      <w:lvlText w:val=""/>
+      <w:lvlJc w:val="left"/>
+      <w:pPr>
+        <w:ind w:left="4320" w:hanging="360"/>
+      </w:pPr>
+      <w:rPr>
+        <w:rFonts w:ascii="Wingdings" w:hAnsi="Wingdings" w:hint="default"/>
+      </w:rPr>
+    </w:lvl>
+    <w:lvl w:ilvl="6" w:tplc="0C0A0001" w:tentative="1">
+      <w:start w:val="1"/>
+      <w:numFmt w:val="bullet"/>
+      <w:lvlText w:val=""/>
+      <w:lvlJc w:val="left"/>
+      <w:pPr>
+        <w:ind w:left="5040" w:hanging="360"/>
+      </w:pPr>
+      <w:rPr>
+        <w:rFonts w:ascii="Symbol" w:hAnsi="Symbol" w:hint="default"/>
+      </w:rPr>
+    </w:lvl>
+    <w:lvl w:ilvl="7" w:tplc="0C0A0003" w:tentative="1">
+      <w:start w:val="1"/>
+      <w:numFmt w:val="bullet"/>
+      <w:lvlText w:val="o"/>
+      <w:lvlJc w:val="left"/>
+      <w:pPr>
+        <w:ind w:left="5760" w:hanging="360"/>
+      </w:pPr>
+      <w:rPr>
+        <w:rFonts w:ascii="Courier New" w:hAnsi="Courier New" w:cs="Courier New" w:hint="default"/>
+      </w:rPr>
+    </w:lvl>
+    <w:lvl w:ilvl="8" w:tplc="0C0A0005" w:tentative="1">
+      <w:start w:val="1"/>
+      <w:numFmt w:val="bullet"/>
+      <w:lvlText w:val=""/>
+      <w:lvlJc w:val="left"/>
+      <w:pPr>
+        <w:ind w:left="6480" w:hanging="360"/>
+      </w:pPr>
+      <w:rPr>
+        <w:rFonts w:ascii="Wingdings" w:hAnsi="Wingdings" w:hint="default"/>
+      </w:rPr>
+    </w:lvl>
+  </w:abstractNum>
+  <w:abstractNum w:abstractNumId="1" w15:restartNumberingAfterBreak="0">
+    <w:nsid w:val="176E11B4"/>
+    <w:multiLevelType w:val="hybridMultilevel"/>
+    <w:tmpl w:val="F47CD7A4"/>
+    <w:lvl w:ilvl="0" w:tplc="0C0A0001">
+      <w:start w:val="1"/>
+      <w:numFmt w:val="bullet"/>
+      <w:lvlText w:val=""/>
+      <w:lvlJc w:val="left"/>
+      <w:pPr>
+        <w:ind w:left="720" w:hanging="360"/>
+      </w:pPr>
+      <w:rPr>
+        <w:rFonts w:ascii="Symbol" w:hAnsi="Symbol" w:hint="default"/>
+      </w:rPr>
+    </w:lvl>
+    <w:lvl w:ilvl="1" w:tplc="0C0A0003" w:tentative="1">
+      <w:start w:val="1"/>
+      <w:numFmt w:val="bullet"/>
+      <w:lvlText w:val="o"/>
+      <w:lvlJc w:val="left"/>
+      <w:pPr>
+        <w:ind w:left="1440" w:hanging="360"/>
+      </w:pPr>
+      <w:rPr>
+        <w:rFonts w:ascii="Courier New" w:hAnsi="Courier New" w:cs="Courier New" w:hint="default"/>
+      </w:rPr>
+    </w:lvl>
+    <w:lvl w:ilvl="2" w:tplc="0C0A0005" w:tentative="1">
+      <w:start w:val="1"/>
+      <w:numFmt w:val="bullet"/>
+      <w:lvlText w:val=""/>
+      <w:lvlJc w:val="left"/>
+      <w:pPr>
+        <w:ind w:left="2160" w:hanging="360"/>
+      </w:pPr>
+      <w:rPr>
+        <w:rFonts w:ascii="Wingdings" w:hAnsi="Wingdings" w:hint="default"/>
+      </w:rPr>
+    </w:lvl>
+    <w:lvl w:ilvl="3" w:tplc="0C0A0001" w:tentative="1">
+      <w:start w:val="1"/>
+      <w:numFmt w:val="bullet"/>
+      <w:lvlText w:val=""/>
+      <w:lvlJc w:val="left"/>
+      <w:pPr>
+        <w:ind w:left="2880" w:hanging="360"/>
+      </w:pPr>
+      <w:rPr>
+        <w:rFonts w:ascii="Symbol" w:hAnsi="Symbol" w:hint="default"/>
+      </w:rPr>
+    </w:lvl>
+    <w:lvl w:ilvl="4" w:tplc="0C0A0003" w:tentative="1">
+      <w:start w:val="1"/>
+      <w:numFmt w:val="bullet"/>
+      <w:lvlText w:val="o"/>
+      <w:lvlJc w:val="left"/>
+      <w:pPr>
+        <w:ind w:left="3600" w:hanging="360"/>
+      </w:pPr>
+      <w:rPr>
+        <w:rFonts w:ascii="Courier New" w:hAnsi="Courier New" w:cs="Courier New" w:hint="default"/>
+      </w:rPr>
+    </w:lvl>
+    <w:lvl w:ilvl="5" w:tplc="0C0A0005" w:tentative="1">
+      <w:start w:val="1"/>
+      <w:numFmt w:val="bullet"/>
+      <w:lvlText w:val=""/>
+      <w:lvlJc w:val="left"/>
+      <w:pPr>
+        <w:ind w:left="4320" w:hanging="360"/>
+      </w:pPr>
+      <w:rPr>
+        <w:rFonts w:ascii="Wingdings" w:hAnsi="Wingdings" w:hint="default"/>
+      </w:rPr>
+    </w:lvl>
+    <w:lvl w:ilvl="6" w:tplc="0C0A0001" w:tentative="1">
+      <w:start w:val="1"/>
+      <w:numFmt w:val="bullet"/>
+      <w:lvlText w:val=""/>
+      <w:lvlJc w:val="left"/>
+      <w:pPr>
+        <w:ind w:left="5040" w:hanging="360"/>
+      </w:pPr>
+      <w:rPr>
+        <w:rFonts w:ascii="Symbol" w:hAnsi="Symbol" w:hint="default"/>
+      </w:rPr>
+    </w:lvl>
+    <w:lvl w:ilvl="7" w:tplc="0C0A0003" w:tentative="1">
+      <w:start w:val="1"/>
+      <w:numFmt w:val="bullet"/>
+      <w:lvlText w:val="o"/>
+      <w:lvlJc w:val="left"/>
+      <w:pPr>
+        <w:ind w:left="5760" w:hanging="360"/>
+      </w:pPr>
+      <w:rPr>
+        <w:rFonts w:ascii="Courier New" w:hAnsi="Courier New" w:cs="Courier New" w:hint="default"/>
+      </w:rPr>
+    </w:lvl>
+    <w:lvl w:ilvl="8" w:tplc="0C0A0005" w:tentative="1">
+      <w:start w:val="1"/>
+      <w:numFmt w:val="bullet"/>
+      <w:lvlText w:val=""/>
+      <w:lvlJc w:val="left"/>
+      <w:pPr>
+        <w:ind w:left="6480" w:hanging="360"/>
+      </w:pPr>
+      <w:rPr>
+        <w:rFonts w:ascii="Wingdings" w:hAnsi="Wingdings" w:hint="default"/>
+      </w:rPr>
+    </w:lvl>
+  </w:abstractNum>
+  <w:abstractNum w:abstractNumId="2" w15:restartNumberingAfterBreak="0">
+    <w:nsid w:val="52F67288"/>
+    <w:multiLevelType w:val="hybridMultilevel"/>
+    <w:tmpl w:val="54CCA058"/>
+    <w:lvl w:ilvl="0" w:tplc="0C0A0001">
+      <w:start w:val="1"/>
+      <w:numFmt w:val="bullet"/>
+      <w:lvlText w:val=""/>
+      <w:lvlJc w:val="left"/>
+      <w:pPr>
+        <w:ind w:left="720" w:hanging="360"/>
+      </w:pPr>
+      <w:rPr>
+        <w:rFonts w:ascii="Symbol" w:hAnsi="Symbol" w:hint="default"/>
+      </w:rPr>
+    </w:lvl>
+    <w:lvl w:ilvl="1" w:tplc="0C0A0003" w:tentative="1">
+      <w:start w:val="1"/>
+      <w:numFmt w:val="bullet"/>
+      <w:lvlText w:val="o"/>
+      <w:lvlJc w:val="left"/>
+      <w:pPr>
+        <w:ind w:left="1440" w:hanging="360"/>
+      </w:pPr>
+      <w:rPr>
+        <w:rFonts w:ascii="Courier New" w:hAnsi="Courier New" w:cs="Courier New" w:hint="default"/>
+      </w:rPr>
+    </w:lvl>
+    <w:lvl w:ilvl="2" w:tplc="0C0A0005" w:tentative="1">
+      <w:start w:val="1"/>
+      <w:numFmt w:val="bullet"/>
+      <w:lvlText w:val=""/>
+      <w:lvlJc w:val="left"/>
+      <w:pPr>
+        <w:ind w:left="2160" w:hanging="360"/>
+      </w:pPr>
+      <w:rPr>
+        <w:rFonts w:ascii="Wingdings" w:hAnsi="Wingdings" w:hint="default"/>
+      </w:rPr>
+    </w:lvl>
+    <w:lvl w:ilvl="3" w:tplc="0C0A0001" w:tentative="1">
+      <w:start w:val="1"/>
+      <w:numFmt w:val="bullet"/>
+      <w:lvlText w:val=""/>
+      <w:lvlJc w:val="left"/>
+      <w:pPr>
+        <w:ind w:left="2880" w:hanging="360"/>
+      </w:pPr>
+      <w:rPr>
+        <w:rFonts w:ascii="Symbol" w:hAnsi="Symbol" w:hint="default"/>
+      </w:rPr>
+    </w:lvl>
+    <w:lvl w:ilvl="4" w:tplc="0C0A0003" w:tentative="1">
+      <w:start w:val="1"/>
+      <w:numFmt w:val="bullet"/>
+      <w:lvlText w:val="o"/>
+      <w:lvlJc w:val="left"/>
+      <w:pPr>
+        <w:ind w:left="3600" w:hanging="360"/>
+      </w:pPr>
+      <w:rPr>
+        <w:rFonts w:ascii="Courier New" w:hAnsi="Courier New" w:cs="Courier New" w:hint="default"/>
+      </w:rPr>
+    </w:lvl>
+    <w:lvl w:ilvl="5" w:tplc="0C0A0005" w:tentative="1">
+      <w:start w:val="1"/>
+      <w:numFmt w:val="bullet"/>
+      <w:lvlText w:val=""/>
+      <w:lvlJc w:val="left"/>
+      <w:pPr>
+        <w:ind w:left="4320" w:hanging="360"/>
+      </w:pPr>
+      <w:rPr>
+        <w:rFonts w:ascii="Wingdings" w:hAnsi="Wingdings" w:hint="default"/>
+      </w:rPr>
+    </w:lvl>
+    <w:lvl w:ilvl="6" w:tplc="0C0A0001" w:tentative="1">
+      <w:start w:val="1"/>
+      <w:numFmt w:val="bullet"/>
+      <w:lvlText w:val=""/>
+      <w:lvlJc w:val="left"/>
+      <w:pPr>
+        <w:ind w:left="5040" w:hanging="360"/>
+      </w:pPr>
+      <w:rPr>
+        <w:rFonts w:ascii="Symbol" w:hAnsi="Symbol" w:hint="default"/>
+      </w:rPr>
+    </w:lvl>
+    <w:lvl w:ilvl="7" w:tplc="0C0A0003" w:tentative="1">
+      <w:start w:val="1"/>
+      <w:numFmt w:val="bullet"/>
+      <w:lvlText w:val="o"/>
+      <w:lvlJc w:val="left"/>
+      <w:pPr>
+        <w:ind w:left="5760" w:hanging="360"/>
+      </w:pPr>
+      <w:rPr>
+        <w:rFonts w:ascii="Courier New" w:hAnsi="Courier New" w:cs="Courier New" w:hint="default"/>
+      </w:rPr>
+    </w:lvl>
+    <w:lvl w:ilvl="8" w:tplc="0C0A0005" w:tentative="1">
+      <w:start w:val="1"/>
+      <w:numFmt w:val="bullet"/>
+      <w:lvlText w:val=""/>
+      <w:lvlJc w:val="left"/>
+      <w:pPr>
+        <w:ind w:left="6480" w:hanging="360"/>
+      </w:pPr>
+      <w:rPr>
+        <w:rFonts w:ascii="Wingdings" w:hAnsi="Wingdings" w:hint="default"/>
+      </w:rPr>
+    </w:lvl>
+  </w:abstractNum>
+  <w:abstractNum w:abstractNumId="3" w15:restartNumberingAfterBreak="0">
+    <w:nsid w:val="5EE24177"/>
+    <w:multiLevelType w:val="hybridMultilevel"/>
+    <w:tmpl w:val="D24E8DD0"/>
+    <w:lvl w:ilvl="0" w:tplc="7286DEC6">
+      <w:numFmt w:val="bullet"/>
+      <w:lvlText w:val="-"/>
+      <w:lvlJc w:val="left"/>
+      <w:pPr>
+        <w:ind w:left="720" w:hanging="360"/>
+      </w:pPr>
+      <w:rPr>
+        <w:rFonts w:ascii="Calibri" w:eastAsiaTheme="minorHAnsi" w:hAnsi="Calibri" w:cs="Calibri" w:hint="default"/>
+      </w:rPr>
+    </w:lvl>
+    <w:lvl w:ilvl="1" w:tplc="0C0A0003" w:tentative="1">
+      <w:start w:val="1"/>
+      <w:numFmt w:val="bullet"/>
+      <w:lvlText w:val="o"/>
+      <w:lvlJc w:val="left"/>
+      <w:pPr>
+        <w:ind w:left="1440" w:hanging="360"/>
+      </w:pPr>
+      <w:rPr>
+        <w:rFonts w:ascii="Courier New" w:hAnsi="Courier New" w:cs="Courier New" w:hint="default"/>
+      </w:rPr>
+    </w:lvl>
+    <w:lvl w:ilvl="2" w:tplc="0C0A0005" w:tentative="1">
+      <w:start w:val="1"/>
+      <w:numFmt w:val="bullet"/>
+      <w:lvlText w:val=""/>
+      <w:lvlJc w:val="left"/>
+      <w:pPr>
+        <w:ind w:left="2160" w:hanging="360"/>
+      </w:pPr>
+      <w:rPr>
+        <w:rFonts w:ascii="Wingdings" w:hAnsi="Wingdings" w:hint="default"/>
+      </w:rPr>
+    </w:lvl>
+    <w:lvl w:ilvl="3" w:tplc="0C0A0001" w:tentative="1">
+      <w:start w:val="1"/>
+      <w:numFmt w:val="bullet"/>
+      <w:lvlText w:val=""/>
+      <w:lvlJc w:val="left"/>
+      <w:pPr>
+        <w:ind w:left="2880" w:hanging="360"/>
+      </w:pPr>
+      <w:rPr>
+        <w:rFonts w:ascii="Symbol" w:hAnsi="Symbol" w:hint="default"/>
+      </w:rPr>
+    </w:lvl>
+    <w:lvl w:ilvl="4" w:tplc="0C0A0003" w:tentative="1">
+      <w:start w:val="1"/>
+      <w:numFmt w:val="bullet"/>
+      <w:lvlText w:val="o"/>
+      <w:lvlJc w:val="left"/>
+      <w:pPr>
+        <w:ind w:left="3600" w:hanging="360"/>
+      </w:pPr>
+      <w:rPr>
+        <w:rFonts w:ascii="Courier New" w:hAnsi="Courier New" w:cs="Courier New" w:hint="default"/>
+      </w:rPr>
+    </w:lvl>
+    <w:lvl w:ilvl="5" w:tplc="0C0A0005" w:tentative="1">
+      <w:start w:val="1"/>
+      <w:numFmt w:val="bullet"/>
+      <w:lvlText w:val=""/>
+      <w:lvlJc w:val="left"/>
+      <w:pPr>
+        <w:ind w:left="4320" w:hanging="360"/>
+      </w:pPr>
+      <w:rPr>
+        <w:rFonts w:ascii="Wingdings" w:hAnsi="Wingdings" w:hint="default"/>
+      </w:rPr>
+    </w:lvl>
+    <w:lvl w:ilvl="6" w:tplc="0C0A0001" w:tentative="1">
+      <w:start w:val="1"/>
+      <w:numFmt w:val="bullet"/>
+      <w:lvlText w:val=""/>
+      <w:lvlJc w:val="left"/>
+      <w:pPr>
+        <w:ind w:left="5040" w:hanging="360"/>
+      </w:pPr>
+      <w:rPr>
+        <w:rFonts w:ascii="Symbol" w:hAnsi="Symbol" w:hint="default"/>
+      </w:rPr>
+    </w:lvl>
+    <w:lvl w:ilvl="7" w:tplc="0C0A0003" w:tentative="1">
+      <w:start w:val="1"/>
+      <w:numFmt w:val="bullet"/>
+      <w:lvlText w:val="o"/>
+      <w:lvlJc w:val="left"/>
+      <w:pPr>
+        <w:ind w:left="5760" w:hanging="360"/>
+      </w:pPr>
+      <w:rPr>
+        <w:rFonts w:ascii="Courier New" w:hAnsi="Courier New" w:cs="Courier New" w:hint="default"/>
+      </w:rPr>
+    </w:lvl>
+    <w:lvl w:ilvl="8" w:tplc="0C0A0005" w:tentative="1">
+      <w:start w:val="1"/>
+      <w:numFmt w:val="bullet"/>
+      <w:lvlText w:val=""/>
+      <w:lvlJc w:val="left"/>
+      <w:pPr>
+        <w:ind w:left="6480" w:hanging="360"/>
+      </w:pPr>
+      <w:rPr>
+        <w:rFonts w:ascii="Wingdings" w:hAnsi="Wingdings" w:hint="default"/>
+      </w:rPr>
+    </w:lvl>
+  </w:abstractNum>
+  <w:abstractNum w:abstractNumId="4" w15:restartNumberingAfterBreak="0">
     <w:nsid w:val="5F19003A"/>
     <w:multiLevelType w:val="hybridMultilevel"/>
     <w:tmpl w:val="CAC462B2"/>
@@ -1215,7 +2088,19 @@
     </w:lvl>
   </w:abstractNum>
   <w:num w:numId="1" w16cid:durableId="972829777">
+    <w:abstractNumId w:val="4"/>
+  </w:num>
+  <w:num w:numId="2" w16cid:durableId="1241022240">
+    <w:abstractNumId w:val="3"/>
+  </w:num>
+  <w:num w:numId="3" w16cid:durableId="1551915541">
+    <w:abstractNumId w:val="1"/>
+  </w:num>
+  <w:num w:numId="4" w16cid:durableId="523058637">
     <w:abstractNumId w:val="0"/>
+  </w:num>
+  <w:num w:numId="5" w16cid:durableId="1968048403">
+    <w:abstractNumId w:val="2"/>
   </w:num>
 </w:numbering>
 </file>
@@ -1618,7 +2503,7 @@
   <w:style w:type="paragraph" w:default="1" w:styleId="Normal">
     <w:name w:val="Normal"/>
     <w:qFormat/>
-    <w:rsid w:val="00D56AAA"/>
+    <w:rsid w:val="009A11AA"/>
   </w:style>
   <w:style w:type="character" w:default="1" w:styleId="Fuentedeprrafopredeter">
     <w:name w:val="Default Paragraph Font"/>
@@ -1658,7 +2543,836 @@
       <w:contextualSpacing/>
     </w:pPr>
   </w:style>
+  <w:style w:type="table" w:styleId="Tablaconcuadrcula">
+    <w:name w:val="Table Grid"/>
+    <w:basedOn w:val="Tablanormal"/>
+    <w:uiPriority w:val="39"/>
+    <w:rsid w:val="00B7666C"/>
+    <w:pPr>
+      <w:spacing w:after="0" w:line="240" w:lineRule="auto"/>
+    </w:pPr>
+    <w:tblPr>
+      <w:tblBorders>
+        <w:top w:val="single" w:sz="4" w:space="0" w:color="auto"/>
+        <w:left w:val="single" w:sz="4" w:space="0" w:color="auto"/>
+        <w:bottom w:val="single" w:sz="4" w:space="0" w:color="auto"/>
+        <w:right w:val="single" w:sz="4" w:space="0" w:color="auto"/>
+        <w:insideH w:val="single" w:sz="4" w:space="0" w:color="auto"/>
+        <w:insideV w:val="single" w:sz="4" w:space="0" w:color="auto"/>
+      </w:tblBorders>
+    </w:tblPr>
+  </w:style>
 </w:styles>
+</file>
+
+<file path=word/charts/chart1.xml><?xml version="1.0" encoding="utf-8"?>
+<c:chartSpace xmlns:c="http://schemas.openxmlformats.org/drawingml/2006/chart" xmlns:a="http://schemas.openxmlformats.org/drawingml/2006/main" xmlns:r="http://schemas.openxmlformats.org/officeDocument/2006/relationships" xmlns:c16r2="http://schemas.microsoft.com/office/drawing/2015/06/chart">
+  <c:date1904 val="0"/>
+  <c:lang val="es-ES"/>
+  <c:roundedCorners val="0"/>
+  <mc:AlternateContent xmlns:mc="http://schemas.openxmlformats.org/markup-compatibility/2006">
+    <mc:Choice xmlns:c14="http://schemas.microsoft.com/office/drawing/2007/8/2/chart" Requires="c14">
+      <c14:style val="102"/>
+    </mc:Choice>
+    <mc:Fallback>
+      <c:style val="2"/>
+    </mc:Fallback>
+  </mc:AlternateContent>
+  <c:chart>
+    <c:title>
+      <c:overlay val="0"/>
+      <c:spPr>
+        <a:noFill/>
+        <a:ln>
+          <a:noFill/>
+        </a:ln>
+        <a:effectLst/>
+      </c:spPr>
+      <c:txPr>
+        <a:bodyPr rot="0" spcFirstLastPara="1" vertOverflow="ellipsis" vert="horz" wrap="square" anchor="ctr" anchorCtr="1"/>
+        <a:lstStyle/>
+        <a:p>
+          <a:pPr>
+            <a:defRPr sz="1400" b="0" i="0" u="none" strike="noStrike" kern="1200" spc="0" baseline="0">
+              <a:solidFill>
+                <a:schemeClr val="tx1">
+                  <a:lumMod val="65000"/>
+                  <a:lumOff val="35000"/>
+                </a:schemeClr>
+              </a:solidFill>
+              <a:latin typeface="+mn-lt"/>
+              <a:ea typeface="+mn-ea"/>
+              <a:cs typeface="+mn-cs"/>
+            </a:defRPr>
+          </a:pPr>
+          <a:endParaRPr lang="es-ES"/>
+        </a:p>
+      </c:txPr>
+    </c:title>
+    <c:autoTitleDeleted val="0"/>
+    <c:plotArea>
+      <c:layout/>
+      <c:pieChart>
+        <c:varyColors val="1"/>
+        <c:ser>
+          <c:idx val="0"/>
+          <c:order val="0"/>
+          <c:tx>
+            <c:strRef>
+              <c:f>Hoja1!$B$1</c:f>
+              <c:strCache>
+                <c:ptCount val="1"/>
+                <c:pt idx="0">
+                  <c:v>Hitos</c:v>
+                </c:pt>
+              </c:strCache>
+            </c:strRef>
+          </c:tx>
+          <c:dPt>
+            <c:idx val="0"/>
+            <c:bubble3D val="0"/>
+            <c:spPr>
+              <a:solidFill>
+                <a:schemeClr val="accent1"/>
+              </a:solidFill>
+              <a:ln w="19050">
+                <a:solidFill>
+                  <a:schemeClr val="lt1"/>
+                </a:solidFill>
+              </a:ln>
+              <a:effectLst/>
+            </c:spPr>
+            <c:extLst>
+              <c:ext xmlns:c16="http://schemas.microsoft.com/office/drawing/2014/chart" uri="{C3380CC4-5D6E-409C-BE32-E72D297353CC}">
+                <c16:uniqueId val="{00000001-D5CA-4755-ABC6-6D258C382278}"/>
+              </c:ext>
+            </c:extLst>
+          </c:dPt>
+          <c:dPt>
+            <c:idx val="1"/>
+            <c:bubble3D val="0"/>
+            <c:spPr>
+              <a:solidFill>
+                <a:schemeClr val="accent2"/>
+              </a:solidFill>
+              <a:ln w="19050">
+                <a:solidFill>
+                  <a:schemeClr val="lt1"/>
+                </a:solidFill>
+              </a:ln>
+              <a:effectLst/>
+            </c:spPr>
+            <c:extLst>
+              <c:ext xmlns:c16="http://schemas.microsoft.com/office/drawing/2014/chart" uri="{C3380CC4-5D6E-409C-BE32-E72D297353CC}">
+                <c16:uniqueId val="{00000003-D5CA-4755-ABC6-6D258C382278}"/>
+              </c:ext>
+            </c:extLst>
+          </c:dPt>
+          <c:dPt>
+            <c:idx val="2"/>
+            <c:bubble3D val="0"/>
+            <c:spPr>
+              <a:solidFill>
+                <a:schemeClr val="accent3"/>
+              </a:solidFill>
+              <a:ln w="19050">
+                <a:solidFill>
+                  <a:schemeClr val="lt1"/>
+                </a:solidFill>
+              </a:ln>
+              <a:effectLst/>
+            </c:spPr>
+            <c:extLst>
+              <c:ext xmlns:c16="http://schemas.microsoft.com/office/drawing/2014/chart" uri="{C3380CC4-5D6E-409C-BE32-E72D297353CC}">
+                <c16:uniqueId val="{00000002-EBC2-4825-B5B7-CD350544BBC9}"/>
+              </c:ext>
+            </c:extLst>
+          </c:dPt>
+          <c:cat>
+            <c:strRef>
+              <c:f>Hoja1!$A$2:$A$4</c:f>
+              <c:strCache>
+                <c:ptCount val="3"/>
+                <c:pt idx="0">
+                  <c:v>Diseño del videojuego (3 semanas)</c:v>
+                </c:pt>
+                <c:pt idx="1">
+                  <c:v>Primera versión del videojuego (4 semanas)</c:v>
+                </c:pt>
+                <c:pt idx="2">
+                  <c:v>Juego completo (2 semanas)</c:v>
+                </c:pt>
+              </c:strCache>
+            </c:strRef>
+          </c:cat>
+          <c:val>
+            <c:numRef>
+              <c:f>Hoja1!$B$2:$B$4</c:f>
+              <c:numCache>
+                <c:formatCode>General</c:formatCode>
+                <c:ptCount val="3"/>
+                <c:pt idx="0">
+                  <c:v>3</c:v>
+                </c:pt>
+                <c:pt idx="1">
+                  <c:v>4</c:v>
+                </c:pt>
+                <c:pt idx="2">
+                  <c:v>2</c:v>
+                </c:pt>
+              </c:numCache>
+            </c:numRef>
+          </c:val>
+          <c:extLst>
+            <c:ext xmlns:c16="http://schemas.microsoft.com/office/drawing/2014/chart" uri="{C3380CC4-5D6E-409C-BE32-E72D297353CC}">
+              <c16:uniqueId val="{00000000-EBC2-4825-B5B7-CD350544BBC9}"/>
+            </c:ext>
+          </c:extLst>
+        </c:ser>
+        <c:dLbls>
+          <c:showLegendKey val="0"/>
+          <c:showVal val="0"/>
+          <c:showCatName val="0"/>
+          <c:showSerName val="0"/>
+          <c:showPercent val="0"/>
+          <c:showBubbleSize val="0"/>
+          <c:showLeaderLines val="1"/>
+        </c:dLbls>
+        <c:firstSliceAng val="0"/>
+      </c:pieChart>
+      <c:spPr>
+        <a:noFill/>
+        <a:ln>
+          <a:noFill/>
+        </a:ln>
+        <a:effectLst/>
+      </c:spPr>
+    </c:plotArea>
+    <c:legend>
+      <c:legendPos val="b"/>
+      <c:overlay val="0"/>
+      <c:spPr>
+        <a:noFill/>
+        <a:ln>
+          <a:noFill/>
+        </a:ln>
+        <a:effectLst/>
+      </c:spPr>
+      <c:txPr>
+        <a:bodyPr rot="0" spcFirstLastPara="1" vertOverflow="ellipsis" vert="horz" wrap="square" anchor="ctr" anchorCtr="1"/>
+        <a:lstStyle/>
+        <a:p>
+          <a:pPr>
+            <a:defRPr sz="900" b="0" i="0" u="none" strike="noStrike" kern="1200" baseline="0">
+              <a:solidFill>
+                <a:schemeClr val="tx1">
+                  <a:lumMod val="65000"/>
+                  <a:lumOff val="35000"/>
+                </a:schemeClr>
+              </a:solidFill>
+              <a:latin typeface="+mn-lt"/>
+              <a:ea typeface="+mn-ea"/>
+              <a:cs typeface="+mn-cs"/>
+            </a:defRPr>
+          </a:pPr>
+          <a:endParaRPr lang="es-ES"/>
+        </a:p>
+      </c:txPr>
+    </c:legend>
+    <c:plotVisOnly val="1"/>
+    <c:dispBlanksAs val="gap"/>
+    <c:extLst>
+      <c:ext xmlns:c16r3="http://schemas.microsoft.com/office/drawing/2017/03/chart" uri="{56B9EC1D-385E-4148-901F-78D8002777C0}">
+        <c16r3:dataDisplayOptions16>
+          <c16r3:dispNaAsBlank val="1"/>
+        </c16r3:dataDisplayOptions16>
+      </c:ext>
+    </c:extLst>
+    <c:showDLblsOverMax val="0"/>
+  </c:chart>
+  <c:spPr>
+    <a:solidFill>
+      <a:schemeClr val="bg1"/>
+    </a:solidFill>
+    <a:ln w="9525" cap="flat" cmpd="sng" algn="ctr">
+      <a:noFill/>
+      <a:round/>
+    </a:ln>
+    <a:effectLst/>
+  </c:spPr>
+  <c:txPr>
+    <a:bodyPr/>
+    <a:lstStyle/>
+    <a:p>
+      <a:pPr>
+        <a:defRPr/>
+      </a:pPr>
+      <a:endParaRPr lang="es-ES"/>
+    </a:p>
+  </c:txPr>
+  <c:externalData r:id="rId3">
+    <c:autoUpdate val="0"/>
+  </c:externalData>
+</c:chartSpace>
+</file>
+
+<file path=word/charts/colors1.xml><?xml version="1.0" encoding="utf-8"?>
+<cs:colorStyle xmlns:cs="http://schemas.microsoft.com/office/drawing/2012/chartStyle" xmlns:a="http://schemas.openxmlformats.org/drawingml/2006/main" meth="cycle" id="10">
+  <a:schemeClr val="accent1"/>
+  <a:schemeClr val="accent2"/>
+  <a:schemeClr val="accent3"/>
+  <a:schemeClr val="accent4"/>
+  <a:schemeClr val="accent5"/>
+  <a:schemeClr val="accent6"/>
+  <cs:variation/>
+  <cs:variation>
+    <a:lumMod val="60000"/>
+  </cs:variation>
+  <cs:variation>
+    <a:lumMod val="80000"/>
+    <a:lumOff val="20000"/>
+  </cs:variation>
+  <cs:variation>
+    <a:lumMod val="80000"/>
+  </cs:variation>
+  <cs:variation>
+    <a:lumMod val="60000"/>
+    <a:lumOff val="40000"/>
+  </cs:variation>
+  <cs:variation>
+    <a:lumMod val="50000"/>
+  </cs:variation>
+  <cs:variation>
+    <a:lumMod val="70000"/>
+    <a:lumOff val="30000"/>
+  </cs:variation>
+  <cs:variation>
+    <a:lumMod val="70000"/>
+  </cs:variation>
+  <cs:variation>
+    <a:lumMod val="50000"/>
+    <a:lumOff val="50000"/>
+  </cs:variation>
+</cs:colorStyle>
+</file>
+
+<file path=word/charts/style1.xml><?xml version="1.0" encoding="utf-8"?>
+<cs:chartStyle xmlns:cs="http://schemas.microsoft.com/office/drawing/2012/chartStyle" xmlns:a="http://schemas.openxmlformats.org/drawingml/2006/main" id="251">
+  <cs:axisTitle>
+    <cs:lnRef idx="0"/>
+    <cs:fillRef idx="0"/>
+    <cs:effectRef idx="0"/>
+    <cs:fontRef idx="minor">
+      <a:schemeClr val="tx1">
+        <a:lumMod val="65000"/>
+        <a:lumOff val="35000"/>
+      </a:schemeClr>
+    </cs:fontRef>
+    <cs:defRPr sz="1000" kern="1200"/>
+  </cs:axisTitle>
+  <cs:categoryAxis>
+    <cs:lnRef idx="0"/>
+    <cs:fillRef idx="0"/>
+    <cs:effectRef idx="0"/>
+    <cs:fontRef idx="minor">
+      <a:schemeClr val="tx1">
+        <a:lumMod val="65000"/>
+        <a:lumOff val="35000"/>
+      </a:schemeClr>
+    </cs:fontRef>
+    <cs:spPr>
+      <a:ln w="9525" cap="flat" cmpd="sng" algn="ctr">
+        <a:solidFill>
+          <a:schemeClr val="tx1">
+            <a:lumMod val="15000"/>
+            <a:lumOff val="85000"/>
+          </a:schemeClr>
+        </a:solidFill>
+        <a:round/>
+      </a:ln>
+    </cs:spPr>
+    <cs:defRPr sz="900" kern="1200"/>
+  </cs:categoryAxis>
+  <cs:chartArea mods="allowNoFillOverride allowNoLineOverride">
+    <cs:lnRef idx="0"/>
+    <cs:fillRef idx="0"/>
+    <cs:effectRef idx="0"/>
+    <cs:fontRef idx="minor">
+      <a:schemeClr val="tx1"/>
+    </cs:fontRef>
+    <cs:spPr>
+      <a:solidFill>
+        <a:schemeClr val="bg1"/>
+      </a:solidFill>
+      <a:ln w="9525" cap="flat" cmpd="sng" algn="ctr">
+        <a:solidFill>
+          <a:schemeClr val="tx1">
+            <a:lumMod val="15000"/>
+            <a:lumOff val="85000"/>
+          </a:schemeClr>
+        </a:solidFill>
+        <a:round/>
+      </a:ln>
+    </cs:spPr>
+    <cs:defRPr sz="900" kern="1200"/>
+  </cs:chartArea>
+  <cs:dataLabel>
+    <cs:lnRef idx="0"/>
+    <cs:fillRef idx="0"/>
+    <cs:effectRef idx="0"/>
+    <cs:fontRef idx="minor">
+      <a:schemeClr val="tx1">
+        <a:lumMod val="75000"/>
+        <a:lumOff val="25000"/>
+      </a:schemeClr>
+    </cs:fontRef>
+    <cs:defRPr sz="900" kern="1200"/>
+  </cs:dataLabel>
+  <cs:dataLabelCallout>
+    <cs:lnRef idx="0"/>
+    <cs:fillRef idx="0"/>
+    <cs:effectRef idx="0"/>
+    <cs:fontRef idx="minor">
+      <a:schemeClr val="dk1">
+        <a:lumMod val="65000"/>
+        <a:lumOff val="35000"/>
+      </a:schemeClr>
+    </cs:fontRef>
+    <cs:spPr>
+      <a:solidFill>
+        <a:schemeClr val="lt1"/>
+      </a:solidFill>
+      <a:ln>
+        <a:solidFill>
+          <a:schemeClr val="dk1">
+            <a:lumMod val="25000"/>
+            <a:lumOff val="75000"/>
+          </a:schemeClr>
+        </a:solidFill>
+      </a:ln>
+    </cs:spPr>
+    <cs:defRPr sz="900" kern="1200"/>
+    <cs:bodyPr rot="0" spcFirstLastPara="1" vertOverflow="clip" horzOverflow="clip" vert="horz" wrap="square" lIns="36576" tIns="18288" rIns="36576" bIns="18288" anchor="ctr" anchorCtr="1">
+      <a:spAutoFit/>
+    </cs:bodyPr>
+  </cs:dataLabelCallout>
+  <cs:dataPoint>
+    <cs:lnRef idx="0"/>
+    <cs:fillRef idx="1">
+      <cs:styleClr val="auto"/>
+    </cs:fillRef>
+    <cs:effectRef idx="0"/>
+    <cs:fontRef idx="minor">
+      <a:schemeClr val="tx1"/>
+    </cs:fontRef>
+    <cs:spPr>
+      <a:ln w="19050">
+        <a:solidFill>
+          <a:schemeClr val="lt1"/>
+        </a:solidFill>
+      </a:ln>
+    </cs:spPr>
+  </cs:dataPoint>
+  <cs:dataPoint3D>
+    <cs:lnRef idx="0"/>
+    <cs:fillRef idx="1">
+      <cs:styleClr val="auto"/>
+    </cs:fillRef>
+    <cs:effectRef idx="0"/>
+    <cs:fontRef idx="minor">
+      <a:schemeClr val="tx1"/>
+    </cs:fontRef>
+    <cs:spPr>
+      <a:ln w="25400">
+        <a:solidFill>
+          <a:schemeClr val="lt1"/>
+        </a:solidFill>
+      </a:ln>
+    </cs:spPr>
+  </cs:dataPoint3D>
+  <cs:dataPointLine>
+    <cs:lnRef idx="0">
+      <cs:styleClr val="auto"/>
+    </cs:lnRef>
+    <cs:fillRef idx="0"/>
+    <cs:effectRef idx="0"/>
+    <cs:fontRef idx="minor">
+      <a:schemeClr val="tx1"/>
+    </cs:fontRef>
+    <cs:spPr>
+      <a:ln w="28575" cap="rnd">
+        <a:solidFill>
+          <a:schemeClr val="phClr"/>
+        </a:solidFill>
+        <a:round/>
+      </a:ln>
+    </cs:spPr>
+  </cs:dataPointLine>
+  <cs:dataPointMarker>
+    <cs:lnRef idx="0">
+      <cs:styleClr val="auto"/>
+    </cs:lnRef>
+    <cs:fillRef idx="1">
+      <cs:styleClr val="auto"/>
+    </cs:fillRef>
+    <cs:effectRef idx="0"/>
+    <cs:fontRef idx="minor">
+      <a:schemeClr val="tx1"/>
+    </cs:fontRef>
+    <cs:spPr>
+      <a:ln w="9525">
+        <a:solidFill>
+          <a:schemeClr val="phClr"/>
+        </a:solidFill>
+      </a:ln>
+    </cs:spPr>
+  </cs:dataPointMarker>
+  <cs:dataPointMarkerLayout symbol="circle" size="5"/>
+  <cs:dataPointWireframe>
+    <cs:lnRef idx="0">
+      <cs:styleClr val="auto"/>
+    </cs:lnRef>
+    <cs:fillRef idx="0"/>
+    <cs:effectRef idx="0"/>
+    <cs:fontRef idx="minor">
+      <a:schemeClr val="tx1"/>
+    </cs:fontRef>
+    <cs:spPr>
+      <a:ln w="9525" cap="rnd">
+        <a:solidFill>
+          <a:schemeClr val="phClr"/>
+        </a:solidFill>
+        <a:round/>
+      </a:ln>
+    </cs:spPr>
+  </cs:dataPointWireframe>
+  <cs:dataTable>
+    <cs:lnRef idx="0"/>
+    <cs:fillRef idx="0"/>
+    <cs:effectRef idx="0"/>
+    <cs:fontRef idx="minor">
+      <a:schemeClr val="tx1">
+        <a:lumMod val="65000"/>
+        <a:lumOff val="35000"/>
+      </a:schemeClr>
+    </cs:fontRef>
+    <cs:spPr>
+      <a:noFill/>
+      <a:ln w="9525" cap="flat" cmpd="sng" algn="ctr">
+        <a:solidFill>
+          <a:schemeClr val="tx1">
+            <a:lumMod val="15000"/>
+            <a:lumOff val="85000"/>
+          </a:schemeClr>
+        </a:solidFill>
+        <a:round/>
+      </a:ln>
+    </cs:spPr>
+    <cs:defRPr sz="900" kern="1200"/>
+  </cs:dataTable>
+  <cs:downBar>
+    <cs:lnRef idx="0"/>
+    <cs:fillRef idx="0"/>
+    <cs:effectRef idx="0"/>
+    <cs:fontRef idx="minor">
+      <a:schemeClr val="tx1"/>
+    </cs:fontRef>
+    <cs:spPr>
+      <a:solidFill>
+        <a:schemeClr val="dk1">
+          <a:lumMod val="75000"/>
+          <a:lumOff val="25000"/>
+        </a:schemeClr>
+      </a:solidFill>
+      <a:ln w="9525" cap="flat" cmpd="sng" algn="ctr">
+        <a:solidFill>
+          <a:schemeClr val="tx1">
+            <a:lumMod val="65000"/>
+            <a:lumOff val="35000"/>
+          </a:schemeClr>
+        </a:solidFill>
+        <a:round/>
+      </a:ln>
+    </cs:spPr>
+  </cs:downBar>
+  <cs:dropLine>
+    <cs:lnRef idx="0"/>
+    <cs:fillRef idx="0"/>
+    <cs:effectRef idx="0"/>
+    <cs:fontRef idx="minor">
+      <a:schemeClr val="tx1"/>
+    </cs:fontRef>
+    <cs:spPr>
+      <a:ln w="9525" cap="flat" cmpd="sng" algn="ctr">
+        <a:solidFill>
+          <a:schemeClr val="tx1">
+            <a:lumMod val="35000"/>
+            <a:lumOff val="65000"/>
+          </a:schemeClr>
+        </a:solidFill>
+        <a:round/>
+      </a:ln>
+    </cs:spPr>
+  </cs:dropLine>
+  <cs:errorBar>
+    <cs:lnRef idx="0"/>
+    <cs:fillRef idx="0"/>
+    <cs:effectRef idx="0"/>
+    <cs:fontRef idx="minor">
+      <a:schemeClr val="tx1"/>
+    </cs:fontRef>
+    <cs:spPr>
+      <a:ln w="9525" cap="flat" cmpd="sng" algn="ctr">
+        <a:solidFill>
+          <a:schemeClr val="tx1">
+            <a:lumMod val="65000"/>
+            <a:lumOff val="35000"/>
+          </a:schemeClr>
+        </a:solidFill>
+        <a:round/>
+      </a:ln>
+    </cs:spPr>
+  </cs:errorBar>
+  <cs:floor>
+    <cs:lnRef idx="0"/>
+    <cs:fillRef idx="0"/>
+    <cs:effectRef idx="0"/>
+    <cs:fontRef idx="minor">
+      <a:schemeClr val="tx1"/>
+    </cs:fontRef>
+    <cs:spPr>
+      <a:noFill/>
+      <a:ln>
+        <a:noFill/>
+      </a:ln>
+    </cs:spPr>
+  </cs:floor>
+  <cs:gridlineMajor>
+    <cs:lnRef idx="0"/>
+    <cs:fillRef idx="0"/>
+    <cs:effectRef idx="0"/>
+    <cs:fontRef idx="minor">
+      <a:schemeClr val="tx1"/>
+    </cs:fontRef>
+    <cs:spPr>
+      <a:ln w="9525" cap="flat" cmpd="sng" algn="ctr">
+        <a:solidFill>
+          <a:schemeClr val="tx1">
+            <a:lumMod val="15000"/>
+            <a:lumOff val="85000"/>
+          </a:schemeClr>
+        </a:solidFill>
+        <a:round/>
+      </a:ln>
+    </cs:spPr>
+  </cs:gridlineMajor>
+  <cs:gridlineMinor>
+    <cs:lnRef idx="0"/>
+    <cs:fillRef idx="0"/>
+    <cs:effectRef idx="0"/>
+    <cs:fontRef idx="minor">
+      <a:schemeClr val="tx1"/>
+    </cs:fontRef>
+    <cs:spPr>
+      <a:ln w="9525" cap="flat" cmpd="sng" algn="ctr">
+        <a:solidFill>
+          <a:schemeClr val="tx1">
+            <a:lumMod val="5000"/>
+            <a:lumOff val="95000"/>
+          </a:schemeClr>
+        </a:solidFill>
+        <a:round/>
+      </a:ln>
+    </cs:spPr>
+  </cs:gridlineMinor>
+  <cs:hiLoLine>
+    <cs:lnRef idx="0"/>
+    <cs:fillRef idx="0"/>
+    <cs:effectRef idx="0"/>
+    <cs:fontRef idx="minor">
+      <a:schemeClr val="tx1"/>
+    </cs:fontRef>
+    <cs:spPr>
+      <a:ln w="9525" cap="flat" cmpd="sng" algn="ctr">
+        <a:solidFill>
+          <a:schemeClr val="tx1">
+            <a:lumMod val="50000"/>
+            <a:lumOff val="50000"/>
+          </a:schemeClr>
+        </a:solidFill>
+        <a:round/>
+      </a:ln>
+    </cs:spPr>
+  </cs:hiLoLine>
+  <cs:leaderLine>
+    <cs:lnRef idx="0"/>
+    <cs:fillRef idx="0"/>
+    <cs:effectRef idx="0"/>
+    <cs:fontRef idx="minor">
+      <a:schemeClr val="tx1"/>
+    </cs:fontRef>
+    <cs:spPr>
+      <a:ln w="9525" cap="flat" cmpd="sng" algn="ctr">
+        <a:solidFill>
+          <a:schemeClr val="tx1">
+            <a:lumMod val="35000"/>
+            <a:lumOff val="65000"/>
+          </a:schemeClr>
+        </a:solidFill>
+        <a:round/>
+      </a:ln>
+    </cs:spPr>
+  </cs:leaderLine>
+  <cs:legend>
+    <cs:lnRef idx="0"/>
+    <cs:fillRef idx="0"/>
+    <cs:effectRef idx="0"/>
+    <cs:fontRef idx="minor">
+      <a:schemeClr val="tx1">
+        <a:lumMod val="65000"/>
+        <a:lumOff val="35000"/>
+      </a:schemeClr>
+    </cs:fontRef>
+    <cs:defRPr sz="900" kern="1200"/>
+  </cs:legend>
+  <cs:plotArea mods="allowNoFillOverride allowNoLineOverride">
+    <cs:lnRef idx="0"/>
+    <cs:fillRef idx="0"/>
+    <cs:effectRef idx="0"/>
+    <cs:fontRef idx="minor">
+      <a:schemeClr val="tx1"/>
+    </cs:fontRef>
+  </cs:plotArea>
+  <cs:plotArea3D mods="allowNoFillOverride allowNoLineOverride">
+    <cs:lnRef idx="0"/>
+    <cs:fillRef idx="0"/>
+    <cs:effectRef idx="0"/>
+    <cs:fontRef idx="minor">
+      <a:schemeClr val="tx1"/>
+    </cs:fontRef>
+  </cs:plotArea3D>
+  <cs:seriesAxis>
+    <cs:lnRef idx="0"/>
+    <cs:fillRef idx="0"/>
+    <cs:effectRef idx="0"/>
+    <cs:fontRef idx="minor">
+      <a:schemeClr val="tx1">
+        <a:lumMod val="65000"/>
+        <a:lumOff val="35000"/>
+      </a:schemeClr>
+    </cs:fontRef>
+    <cs:defRPr sz="900" kern="1200"/>
+  </cs:seriesAxis>
+  <cs:seriesLine>
+    <cs:lnRef idx="0"/>
+    <cs:fillRef idx="0"/>
+    <cs:effectRef idx="0"/>
+    <cs:fontRef idx="minor">
+      <a:schemeClr val="tx1"/>
+    </cs:fontRef>
+    <cs:spPr>
+      <a:ln w="9525" cap="flat" cmpd="sng" algn="ctr">
+        <a:solidFill>
+          <a:schemeClr val="tx1">
+            <a:lumMod val="35000"/>
+            <a:lumOff val="65000"/>
+          </a:schemeClr>
+        </a:solidFill>
+        <a:round/>
+      </a:ln>
+    </cs:spPr>
+  </cs:seriesLine>
+  <cs:title>
+    <cs:lnRef idx="0"/>
+    <cs:fillRef idx="0"/>
+    <cs:effectRef idx="0"/>
+    <cs:fontRef idx="minor">
+      <a:schemeClr val="tx1">
+        <a:lumMod val="65000"/>
+        <a:lumOff val="35000"/>
+      </a:schemeClr>
+    </cs:fontRef>
+    <cs:defRPr sz="1400" b="0" kern="1200" spc="0" baseline="0"/>
+  </cs:title>
+  <cs:trendline>
+    <cs:lnRef idx="0">
+      <cs:styleClr val="auto"/>
+    </cs:lnRef>
+    <cs:fillRef idx="0"/>
+    <cs:effectRef idx="0"/>
+    <cs:fontRef idx="minor">
+      <a:schemeClr val="tx1"/>
+    </cs:fontRef>
+    <cs:spPr>
+      <a:ln w="19050" cap="rnd">
+        <a:solidFill>
+          <a:schemeClr val="phClr"/>
+        </a:solidFill>
+        <a:prstDash val="sysDot"/>
+      </a:ln>
+    </cs:spPr>
+  </cs:trendline>
+  <cs:trendlineLabel>
+    <cs:lnRef idx="0"/>
+    <cs:fillRef idx="0"/>
+    <cs:effectRef idx="0"/>
+    <cs:fontRef idx="minor">
+      <a:schemeClr val="tx1">
+        <a:lumMod val="65000"/>
+        <a:lumOff val="35000"/>
+      </a:schemeClr>
+    </cs:fontRef>
+    <cs:defRPr sz="900" kern="1200"/>
+  </cs:trendlineLabel>
+  <cs:upBar>
+    <cs:lnRef idx="0"/>
+    <cs:fillRef idx="0"/>
+    <cs:effectRef idx="0"/>
+    <cs:fontRef idx="minor">
+      <a:schemeClr val="tx1"/>
+    </cs:fontRef>
+    <cs:spPr>
+      <a:solidFill>
+        <a:schemeClr val="lt1"/>
+      </a:solidFill>
+      <a:ln w="9525" cap="flat" cmpd="sng" algn="ctr">
+        <a:solidFill>
+          <a:schemeClr val="tx1">
+            <a:lumMod val="65000"/>
+            <a:lumOff val="35000"/>
+          </a:schemeClr>
+        </a:solidFill>
+        <a:round/>
+      </a:ln>
+    </cs:spPr>
+  </cs:upBar>
+  <cs:valueAxis>
+    <cs:lnRef idx="0"/>
+    <cs:fillRef idx="0"/>
+    <cs:effectRef idx="0"/>
+    <cs:fontRef idx="minor">
+      <a:schemeClr val="tx1">
+        <a:lumMod val="65000"/>
+        <a:lumOff val="35000"/>
+      </a:schemeClr>
+    </cs:fontRef>
+    <cs:defRPr sz="900" kern="1200"/>
+  </cs:valueAxis>
+  <cs:wall>
+    <cs:lnRef idx="0"/>
+    <cs:fillRef idx="0"/>
+    <cs:effectRef idx="0"/>
+    <cs:fontRef idx="minor">
+      <a:schemeClr val="tx1"/>
+    </cs:fontRef>
+    <cs:spPr>
+      <a:noFill/>
+      <a:ln>
+        <a:noFill/>
+      </a:ln>
+    </cs:spPr>
+  </cs:wall>
+</cs:chartStyle>
 </file>
 
 <file path=word/theme/theme1.xml><?xml version="1.0" encoding="utf-8"?>

</xml_diff>